<commit_message>
Separate visualizer from the scorer
</commit_message>
<xml_diff>
--- a/doc/Event-Mention-Detection-scoring-v20.docx
+++ b/doc/Event-Mention-Detection-scoring-v20.docx
@@ -626,12 +626,7 @@
         <w:t>3. Tokenization files associated with each document</w:t>
       </w:r>
       <w:r>
-        <w:t>, “tab” extension is appended to the file extension of its corresponding sourc</w:t>
-      </w:r>
-      <w:bookmarkStart w:id="0" w:name="_GoBack"/>
-      <w:bookmarkEnd w:id="0"/>
-      <w:r>
-        <w:t>e filename</w:t>
+        <w:t>, “tab” extension is appended to the file extension of its corresponding source filename</w:t>
       </w:r>
       <w:r>
         <w:t>.</w:t>
@@ -2550,13 +2545,8 @@
       <w:r>
         <w:t>, we cou</w:t>
       </w:r>
-      <w:proofErr w:type="spellStart"/>
-      <w:r>
-        <w:t>nt</w:t>
-      </w:r>
-      <w:proofErr w:type="spellEnd"/>
-      <w:r>
-        <w:t xml:space="preserve"> the number of system mentions</w:t>
+      <w:r>
+        <w:t>nt the number of system mentions</w:t>
       </w:r>
       <w:r>
         <w:t xml:space="preserve"> </w:t>
@@ -3834,7 +3824,7 @@
           <w:numId w:val="0"/>
         </w:numPr>
       </w:pPr>
-      <w:bookmarkStart w:id="1" w:name="_Ref283497409"/>
+      <w:bookmarkStart w:id="0" w:name="_Ref283497409"/>
       <w:r>
         <w:lastRenderedPageBreak/>
         <w:t>Appendix 1</w:t>
@@ -3851,7 +3841,7 @@
       <w:r>
         <w:t xml:space="preserve"> one document</w:t>
       </w:r>
-      <w:bookmarkEnd w:id="1"/>
+      <w:bookmarkEnd w:id="0"/>
     </w:p>
     <w:p>
       <w:r>
@@ -7685,8 +7675,16 @@
             <w:tcW w:w="2174" w:type="dxa"/>
           </w:tcPr>
           <w:p>
+            <w:pPr>
+              <w:tabs>
+                <w:tab w:val="center" w:pos="979"/>
+              </w:tabs>
+            </w:pPr>
             <w:r>
               <w:t>1</w:t>
+            </w:r>
+            <w:r>
+              <w:tab/>
             </w:r>
           </w:p>
         </w:tc>
@@ -7707,8 +7705,16 @@
             <w:tcW w:w="2970" w:type="dxa"/>
           </w:tcPr>
           <w:p>
+            <w:pPr>
+              <w:tabs>
+                <w:tab w:val="left" w:pos="1842"/>
+              </w:tabs>
+            </w:pPr>
             <w:r>
               <w:t>(E3, [33])</w:t>
+            </w:r>
+            <w:r>
+              <w:tab/>
             </w:r>
           </w:p>
         </w:tc>
@@ -7773,7 +7779,16 @@
         </w:tc>
       </w:tr>
     </w:tbl>
-    <w:p/>
+    <w:p>
+      <w:pPr>
+        <w:tabs>
+          <w:tab w:val="left" w:pos="5107"/>
+        </w:tabs>
+      </w:pPr>
+      <w:r>
+        <w:tab/>
+      </w:r>
+    </w:p>
     <w:p>
       <w:pPr>
         <w:pStyle w:val="Heading2"/>
@@ -8039,16 +8054,75 @@
         <w:t xml:space="preserve"> detection score:</w:t>
       </w:r>
     </w:p>
+    <w:p>
+      <w:pPr>
+        <w:tabs>
+          <w:tab w:val="left" w:pos="3466"/>
+        </w:tabs>
+      </w:pPr>
+      <w:r>
+        <w:tab/>
+      </w:r>
+    </w:p>
+    <w:p>
+      <w:r>
+        <w:t>For each row in the mapping table, we check</w:t>
+      </w:r>
+      <w:r>
+        <w:t xml:space="preserve"> whether the system mention(s) has/have</w:t>
+      </w:r>
+      <w:r>
+        <w:t xml:space="preserve"> the same </w:t>
+      </w:r>
+      <w:proofErr w:type="spellStart"/>
+      <w:r>
+        <w:t>realis</w:t>
+      </w:r>
+      <w:proofErr w:type="spellEnd"/>
+      <w:r>
+        <w:t xml:space="preserve"> status and menti</w:t>
+      </w:r>
+      <w:r>
+        <w:t xml:space="preserve">on type </w:t>
+      </w:r>
+      <w:r>
+        <w:t>as</w:t>
+      </w:r>
+      <w:r>
+        <w:t xml:space="preserve"> the gold mention.</w:t>
+      </w:r>
+    </w:p>
     <w:p/>
     <w:p>
       <w:r>
-        <w:t>For each row in the mapping table, we check</w:t>
-      </w:r>
-      <w:r>
-        <w:t xml:space="preserve"> whether the system mention(s) has/have</w:t>
-      </w:r>
-      <w:r>
-        <w:t xml:space="preserve"> the same </w:t>
+        <w:t>G_E1 – S_E4 and G_E2 –</w:t>
+      </w:r>
+      <w:r>
+        <w:t xml:space="preserve"> S_E3 are both one-to-</w:t>
+      </w:r>
+      <w:r>
+        <w:t>one mapping</w:t>
+      </w:r>
+      <w:r>
+        <w:t>s</w:t>
+      </w:r>
+      <w:r>
+        <w:t xml:space="preserve">, so N </w:t>
+      </w:r>
+      <w:r>
+        <w:t>=</w:t>
+      </w:r>
+      <w:r>
+        <w:t xml:space="preserve"> 1.</w:t>
+      </w:r>
+      <w:r>
+        <w:t xml:space="preserve"> </w:t>
+      </w:r>
+      <w:r>
+        <w:t>B</w:t>
+      </w:r>
+      <w:r>
+        <w:t xml:space="preserve">oth mention types and </w:t>
       </w:r>
       <w:proofErr w:type="spellStart"/>
       <w:r>
@@ -8056,46 +8130,56 @@
       </w:r>
       <w:proofErr w:type="spellEnd"/>
       <w:r>
-        <w:t xml:space="preserve"> status and menti</w:t>
-      </w:r>
-      <w:r>
-        <w:t xml:space="preserve">on type </w:t>
-      </w:r>
-      <w:r>
-        <w:t>as</w:t>
-      </w:r>
-      <w:r>
-        <w:t xml:space="preserve"> the gold mention.</w:t>
-      </w:r>
-    </w:p>
-    <w:p/>
-    <w:p>
-      <w:r>
-        <w:t>G_E1 – S_E4 and G_E2 –</w:t>
-      </w:r>
-      <w:r>
-        <w:t xml:space="preserve"> S_E3 are both one-to-</w:t>
-      </w:r>
-      <w:r>
-        <w:t>one mapping</w:t>
-      </w:r>
-      <w:r>
-        <w:t>s</w:t>
-      </w:r>
-      <w:r>
-        <w:t xml:space="preserve">, so N </w:t>
-      </w:r>
-      <w:r>
-        <w:t>=</w:t>
-      </w:r>
-      <w:r>
-        <w:t xml:space="preserve"> 1.</w:t>
+        <w:t xml:space="preserve"> status are correct, </w:t>
+      </w:r>
+      <w:r>
+        <w:t>giving</w:t>
       </w:r>
       <w:r>
         <w:t xml:space="preserve"> </w:t>
       </w:r>
-      <w:r>
-        <w:t>B</w:t>
+      <w:proofErr w:type="spellStart"/>
+      <w:r>
+        <w:t>type_score</w:t>
+      </w:r>
+      <w:proofErr w:type="spellEnd"/>
+      <w:r>
+        <w:t xml:space="preserve"> = 2, </w:t>
+      </w:r>
+      <w:proofErr w:type="spellStart"/>
+      <w:r>
+        <w:t>realis_score</w:t>
+      </w:r>
+      <w:proofErr w:type="spellEnd"/>
+      <w:r>
+        <w:t xml:space="preserve"> = 2.</w:t>
+      </w:r>
+    </w:p>
+    <w:p>
+      <w:pPr>
+        <w:jc w:val="center"/>
+      </w:pPr>
+    </w:p>
+    <w:p>
+      <w:r>
+        <w:t>G_</w:t>
+      </w:r>
+      <w:proofErr w:type="gramStart"/>
+      <w:r>
+        <w:t xml:space="preserve">E4 </w:t>
+      </w:r>
+      <w:r>
+        <w:t xml:space="preserve"> is</w:t>
+      </w:r>
+      <w:proofErr w:type="gramEnd"/>
+      <w:r>
+        <w:t xml:space="preserve"> mapped to 2 mentions {S_E1, S_E2}</w:t>
+      </w:r>
+      <w:r>
+        <w:t xml:space="preserve">, </w:t>
+      </w:r>
+      <w:r>
+        <w:t>so N = 2. B</w:t>
       </w:r>
       <w:r>
         <w:t xml:space="preserve">oth mention types and </w:t>
@@ -8120,7 +8204,7 @@
       </w:r>
       <w:proofErr w:type="spellEnd"/>
       <w:r>
-        <w:t xml:space="preserve"> = 2, </w:t>
+        <w:t xml:space="preserve"> = ½ + ½ = 1, </w:t>
       </w:r>
       <w:proofErr w:type="spellStart"/>
       <w:r>
@@ -8128,69 +8212,28 @@
       </w:r>
       <w:proofErr w:type="spellEnd"/>
       <w:r>
-        <w:t xml:space="preserve"> = 2.</w:t>
-      </w:r>
-    </w:p>
-    <w:p/>
-    <w:p>
-      <w:r>
-        <w:t>G_</w:t>
-      </w:r>
-      <w:proofErr w:type="gramStart"/>
-      <w:r>
-        <w:t xml:space="preserve">E4 </w:t>
-      </w:r>
-      <w:r>
-        <w:t xml:space="preserve"> is</w:t>
-      </w:r>
-      <w:proofErr w:type="gramEnd"/>
-      <w:r>
-        <w:t xml:space="preserve"> mapped to 2 mentions {S_E1, S_E2}</w:t>
-      </w:r>
-      <w:r>
-        <w:t xml:space="preserve">, </w:t>
-      </w:r>
-      <w:r>
-        <w:t>so N = 2. B</w:t>
-      </w:r>
-      <w:r>
-        <w:t xml:space="preserve">oth mention types and </w:t>
-      </w:r>
-      <w:proofErr w:type="spellStart"/>
-      <w:r>
-        <w:t>realis</w:t>
-      </w:r>
-      <w:proofErr w:type="spellEnd"/>
-      <w:r>
-        <w:t xml:space="preserve"> status are correct, </w:t>
-      </w:r>
-      <w:r>
-        <w:t>giving</w:t>
-      </w:r>
-      <w:r>
-        <w:t xml:space="preserve"> </w:t>
-      </w:r>
-      <w:proofErr w:type="spellStart"/>
-      <w:r>
-        <w:t>type_score</w:t>
-      </w:r>
-      <w:proofErr w:type="spellEnd"/>
-      <w:r>
-        <w:t xml:space="preserve"> = ½ + ½ = 1, </w:t>
-      </w:r>
-      <w:proofErr w:type="spellStart"/>
-      <w:r>
-        <w:t>realis_score</w:t>
-      </w:r>
-      <w:proofErr w:type="spellEnd"/>
-      <w:r>
         <w:t xml:space="preserve"> = ½ + ½ = 1.</w:t>
       </w:r>
     </w:p>
-    <w:p/>
-    <w:p>
-      <w:r>
-        <w:t xml:space="preserve">The sum of type score is 2 + 1  = 3, and the total </w:t>
+    <w:p>
+      <w:pPr>
+        <w:tabs>
+          <w:tab w:val="left" w:pos="3734"/>
+        </w:tabs>
+        <w:jc w:val="left"/>
+      </w:pPr>
+      <w:r>
+        <w:tab/>
+      </w:r>
+    </w:p>
+    <w:p>
+      <w:r>
+        <w:t>The sum of type score is 2 + 1  = 3, and the tot</w:t>
+      </w:r>
+      <w:bookmarkStart w:id="1" w:name="_GoBack"/>
+      <w:bookmarkEnd w:id="1"/>
+      <w:r>
+        <w:t xml:space="preserve">al </w:t>
       </w:r>
       <w:proofErr w:type="spellStart"/>
       <w:r>
@@ -9154,7 +9197,7 @@
           <w:rPr>
             <w:noProof/>
           </w:rPr>
-          <w:t>13</w:t>
+          <w:t>9</w:t>
         </w:r>
         <w:r>
           <w:rPr>
@@ -9220,10 +9263,7 @@
         <w:footnoteRef/>
       </w:r>
       <w:r>
-        <w:t xml:space="preserve"> An example shell script is provided toget</w:t>
-      </w:r>
-      <w:r>
-        <w:t>her with the evaluation package to run both steps</w:t>
+        <w:t xml:space="preserve"> An example shell script is provided together with the evaluation package to run both steps</w:t>
       </w:r>
     </w:p>
   </w:footnote>
@@ -13376,7 +13416,7 @@
 </file>
 
 <file path=customXml/itemProps1.xml><?xml version="1.0" encoding="utf-8"?>
-<ds:datastoreItem xmlns:ds="http://schemas.openxmlformats.org/officeDocument/2006/customXml" ds:itemID="{8C0DD35C-ADAD-3E49-B5EB-62B0E9F42319}">
+<ds:datastoreItem xmlns:ds="http://schemas.openxmlformats.org/officeDocument/2006/customXml" ds:itemID="{3CC67D57-8772-9E48-A6D1-0E1F1BAB5E18}">
   <ds:schemaRefs>
     <ds:schemaRef ds:uri="http://schemas.openxmlformats.org/officeDocument/2006/bibliography"/>
   </ds:schemaRefs>

</xml_diff>